<commit_message>
Agregue nuestros nombres al archivo word
</commit_message>
<xml_diff>
--- a/TALLERENCLASE2.docx
+++ b/TALLERENCLASE2.docx
@@ -1,6 +1,6 @@
 
 <file path=word/document.xml><?xml version="1.0" encoding="utf-8"?>
-<w:document xmlns:wpc="http://schemas.microsoft.com/office/word/2010/wordprocessingCanvas" xmlns:cx="http://schemas.microsoft.com/office/drawing/2014/chartex" xmlns:cx1="http://schemas.microsoft.com/office/drawing/2015/9/8/chartex" xmlns:cx2="http://schemas.microsoft.com/office/drawing/2015/10/21/chartex" xmlns:cx3="http://schemas.microsoft.com/office/drawing/2016/5/9/chartex" xmlns:cx4="http://schemas.microsoft.com/office/drawing/2016/5/10/chartex" xmlns:cx5="http://schemas.microsoft.com/office/drawing/2016/5/11/chartex" xmlns:cx6="http://schemas.microsoft.com/office/drawing/2016/5/12/chartex" xmlns:cx7="http://schemas.microsoft.com/office/drawing/2016/5/13/chartex" xmlns:cx8="http://schemas.microsoft.com/office/drawing/2016/5/14/chartex" xmlns:mc="http://schemas.openxmlformats.org/markup-compatibility/2006" xmlns:aink="http://schemas.microsoft.com/office/drawing/2016/ink" xmlns:am3d="http://schemas.microsoft.com/office/drawing/2017/model3d" xmlns:o="urn:schemas-microsoft-com:office:office" xmlns:r="http://schemas.openxmlformats.org/officeDocument/2006/relationships" xmlns:m="http://schemas.openxmlformats.org/officeDocument/2006/math" xmlns:v="urn:schemas-microsoft-com:vml" xmlns:wp14="http://schemas.microsoft.com/office/word/2010/wordprocessingDrawing" xmlns:wp="http://schemas.openxmlformats.org/drawingml/2006/wordprocessingDrawing" xmlns:w10="urn:schemas-microsoft-com:office:word" xmlns:w="http://schemas.openxmlformats.org/wordprocessingml/2006/main" xmlns:w14="http://schemas.microsoft.com/office/word/2010/wordml" xmlns:w15="http://schemas.microsoft.com/office/word/2012/wordml" xmlns:w16cex="http://schemas.microsoft.com/office/word/2018/wordml/cex" xmlns:w16cid="http://schemas.microsoft.com/office/word/2016/wordml/cid" xmlns:w16="http://schemas.microsoft.com/office/word/2018/wordml" xmlns:w16se="http://schemas.microsoft.com/office/word/2015/wordml/symex" xmlns:wpg="http://schemas.microsoft.com/office/word/2010/wordprocessingGroup" xmlns:wpi="http://schemas.microsoft.com/office/word/2010/wordprocessingInk" xmlns:wne="http://schemas.microsoft.com/office/word/2006/wordml" xmlns:wps="http://schemas.microsoft.com/office/word/2010/wordprocessingShape" mc:Ignorable="w14 w15 w16se w16cid w16 w16cex wp14">
+<w:document xmlns:wpc="http://schemas.microsoft.com/office/word/2010/wordprocessingCanvas" xmlns:cx="http://schemas.microsoft.com/office/drawing/2014/chartex" xmlns:cx1="http://schemas.microsoft.com/office/drawing/2015/9/8/chartex" xmlns:cx2="http://schemas.microsoft.com/office/drawing/2015/10/21/chartex" xmlns:cx3="http://schemas.microsoft.com/office/drawing/2016/5/9/chartex" xmlns:cx4="http://schemas.microsoft.com/office/drawing/2016/5/10/chartex" xmlns:cx5="http://schemas.microsoft.com/office/drawing/2016/5/11/chartex" xmlns:cx6="http://schemas.microsoft.com/office/drawing/2016/5/12/chartex" xmlns:cx7="http://schemas.microsoft.com/office/drawing/2016/5/13/chartex" xmlns:cx8="http://schemas.microsoft.com/office/drawing/2016/5/14/chartex" xmlns:mc="http://schemas.openxmlformats.org/markup-compatibility/2006" xmlns:aink="http://schemas.microsoft.com/office/drawing/2016/ink" xmlns:am3d="http://schemas.microsoft.com/office/drawing/2017/model3d" xmlns:o="urn:schemas-microsoft-com:office:office" xmlns:r="http://schemas.openxmlformats.org/officeDocument/2006/relationships" xmlns:m="http://schemas.openxmlformats.org/officeDocument/2006/math" xmlns:v="urn:schemas-microsoft-com:vml" xmlns:wp14="http://schemas.microsoft.com/office/word/2010/wordprocessingDrawing" xmlns:wp="http://schemas.openxmlformats.org/drawingml/2006/wordprocessingDrawing" xmlns:w10="urn:schemas-microsoft-com:office:word" xmlns:w="http://schemas.openxmlformats.org/wordprocessingml/2006/main" xmlns:w14="http://schemas.microsoft.com/office/word/2010/wordml" xmlns:w15="http://schemas.microsoft.com/office/word/2012/wordml" xmlns:w16cex="http://schemas.microsoft.com/office/word/2018/wordml/cex" xmlns:w16cid="http://schemas.microsoft.com/office/word/2016/wordml/cid" xmlns:w16="http://schemas.microsoft.com/office/word/2018/wordml" xmlns:w16sdtdh="http://schemas.microsoft.com/office/word/2020/wordml/sdtdatahash" xmlns:w16se="http://schemas.microsoft.com/office/word/2015/wordml/symex" xmlns:wpg="http://schemas.microsoft.com/office/word/2010/wordprocessingGroup" xmlns:wpi="http://schemas.microsoft.com/office/word/2010/wordprocessingInk" xmlns:wne="http://schemas.microsoft.com/office/word/2006/wordml" xmlns:wps="http://schemas.microsoft.com/office/word/2010/wordprocessingShape" mc:Ignorable="w14 w15 w16se w16cid w16 w16cex w16sdtdh wp14">
   <w:body>
     <w:p>
       <w:pPr>
@@ -47,7 +47,7 @@
     </w:p>
     <w:p>
       <w:pPr>
-        <w:pStyle w:val="ListParagraph"/>
+        <w:pStyle w:val="Prrafodelista"/>
         <w:numPr>
           <w:ilvl w:val="0"/>
           <w:numId w:val="2"/>
@@ -90,12 +90,13 @@
     </w:p>
     <w:tbl>
       <w:tblPr>
-        <w:tblStyle w:val="TableGrid"/>
+        <w:tblStyle w:val="Tablaconcuadrcula"/>
         <w:tblpPr w:leftFromText="180" w:rightFromText="180" w:vertAnchor="page" w:horzAnchor="page" w:tblpX="2965" w:tblpY="2951"/>
         <w:tblW w:w="0" w:type="auto"/>
         <w:tblLook w:val="04A0" w:firstRow="1" w:lastRow="0" w:firstColumn="1" w:lastColumn="0" w:noHBand="0" w:noVBand="1"/>
       </w:tblPr>
       <w:tblGrid>
+        <w:gridCol w:w="3005"/>
         <w:gridCol w:w="3005"/>
         <w:gridCol w:w="3005"/>
       </w:tblGrid>
@@ -148,6 +149,38 @@
             <w:proofErr w:type="spellEnd"/>
           </w:p>
         </w:tc>
+        <w:tc>
+          <w:tcPr>
+            <w:tcW w:w="3005" w:type="dxa"/>
+          </w:tcPr>
+          <w:p>
+            <w:pPr>
+              <w:rPr>
+                <w:b/>
+                <w:bCs/>
+                <w:lang w:val="en-AU"/>
+              </w:rPr>
+            </w:pPr>
+            <w:proofErr w:type="spellStart"/>
+            <w:r>
+              <w:rPr>
+                <w:b/>
+                <w:bCs/>
+                <w:lang w:val="en-AU"/>
+              </w:rPr>
+              <w:t>Usuario</w:t>
+            </w:r>
+            <w:proofErr w:type="spellEnd"/>
+            <w:r>
+              <w:rPr>
+                <w:b/>
+                <w:bCs/>
+                <w:lang w:val="en-AU"/>
+              </w:rPr>
+              <w:t xml:space="preserve"> Git</w:t>
+            </w:r>
+          </w:p>
+        </w:tc>
       </w:tr>
       <w:tr>
         <w:tc>
@@ -160,6 +193,12 @@
                 <w:lang w:val="en-AU"/>
               </w:rPr>
             </w:pPr>
+            <w:r>
+              <w:rPr>
+                <w:lang w:val="en-AU"/>
+              </w:rPr>
+              <w:t>Richard Núñez</w:t>
+            </w:r>
           </w:p>
         </w:tc>
         <w:tc>
@@ -180,6 +219,24 @@
             </w:r>
           </w:p>
         </w:tc>
+        <w:tc>
+          <w:tcPr>
+            <w:tcW w:w="3005" w:type="dxa"/>
+          </w:tcPr>
+          <w:p>
+            <w:pPr>
+              <w:rPr>
+                <w:lang w:val="en-AU"/>
+              </w:rPr>
+            </w:pPr>
+            <w:r>
+              <w:rPr>
+                <w:lang w:val="en-AU"/>
+              </w:rPr>
+              <w:t>Richard61142</w:t>
+            </w:r>
+          </w:p>
+        </w:tc>
       </w:tr>
       <w:tr>
         <w:tc>
@@ -192,6 +249,12 @@
                 <w:lang w:val="en-AU"/>
               </w:rPr>
             </w:pPr>
+            <w:r>
+              <w:rPr>
+                <w:lang w:val="en-AU"/>
+              </w:rPr>
+              <w:t>Rommel Marcillo</w:t>
+            </w:r>
           </w:p>
         </w:tc>
         <w:tc>
@@ -212,6 +275,26 @@
             </w:r>
           </w:p>
         </w:tc>
+        <w:tc>
+          <w:tcPr>
+            <w:tcW w:w="3005" w:type="dxa"/>
+          </w:tcPr>
+          <w:p>
+            <w:pPr>
+              <w:rPr>
+                <w:lang w:val="en-AU"/>
+              </w:rPr>
+            </w:pPr>
+            <w:proofErr w:type="spellStart"/>
+            <w:r>
+              <w:rPr>
+                <w:lang w:val="en-AU"/>
+              </w:rPr>
+              <w:t>DvMarc</w:t>
+            </w:r>
+            <w:proofErr w:type="spellEnd"/>
+          </w:p>
+        </w:tc>
       </w:tr>
       <w:tr>
         <w:tc>
@@ -224,6 +307,12 @@
                 <w:lang w:val="en-AU"/>
               </w:rPr>
             </w:pPr>
+            <w:r>
+              <w:rPr>
+                <w:lang w:val="en-AU"/>
+              </w:rPr>
+              <w:t>Kenny Balseca</w:t>
+            </w:r>
           </w:p>
         </w:tc>
         <w:tc>
@@ -242,6 +331,18 @@
               </w:rPr>
               <w:t>3</w:t>
             </w:r>
+          </w:p>
+        </w:tc>
+        <w:tc>
+          <w:tcPr>
+            <w:tcW w:w="3005" w:type="dxa"/>
+          </w:tcPr>
+          <w:p>
+            <w:pPr>
+              <w:rPr>
+                <w:lang w:val="en-AU"/>
+              </w:rPr>
+            </w:pPr>
           </w:p>
         </w:tc>
       </w:tr>
@@ -276,6 +377,18 @@
             </w:r>
           </w:p>
         </w:tc>
+        <w:tc>
+          <w:tcPr>
+            <w:tcW w:w="3005" w:type="dxa"/>
+          </w:tcPr>
+          <w:p>
+            <w:pPr>
+              <w:rPr>
+                <w:lang w:val="en-AU"/>
+              </w:rPr>
+            </w:pPr>
+          </w:p>
+        </w:tc>
       </w:tr>
     </w:tbl>
     <w:p>
@@ -322,7 +435,7 @@
     </w:p>
     <w:p>
       <w:pPr>
-        <w:pStyle w:val="ListParagraph"/>
+        <w:pStyle w:val="Prrafodelista"/>
         <w:numPr>
           <w:ilvl w:val="0"/>
           <w:numId w:val="2"/>
@@ -603,7 +716,7 @@
     </w:p>
     <w:p>
       <w:pPr>
-        <w:pStyle w:val="ListParagraph"/>
+        <w:pStyle w:val="Prrafodelista"/>
         <w:numPr>
           <w:ilvl w:val="0"/>
           <w:numId w:val="2"/>
@@ -663,7 +776,7 @@
     </w:p>
     <w:p>
       <w:pPr>
-        <w:pStyle w:val="ListParagraph"/>
+        <w:pStyle w:val="Prrafodelista"/>
         <w:numPr>
           <w:ilvl w:val="0"/>
           <w:numId w:val="2"/>
@@ -703,7 +816,7 @@
     </w:p>
     <w:p>
       <w:pPr>
-        <w:pStyle w:val="ListParagraph"/>
+        <w:pStyle w:val="Prrafodelista"/>
         <w:numPr>
           <w:ilvl w:val="0"/>
           <w:numId w:val="5"/>
@@ -734,31 +847,7 @@
         <w:rPr>
           <w:lang w:val="es-ES"/>
         </w:rPr>
-        <w:t xml:space="preserve"> y abrimos</w:t>
-      </w:r>
-      <w:r>
-        <w:rPr>
-          <w:lang w:val="es-ES"/>
-        </w:rPr>
-        <w:t xml:space="preserve"> </w:t>
-      </w:r>
-      <w:r>
-        <w:rPr>
-          <w:lang w:val="es-ES"/>
-        </w:rPr>
-        <w:t>una consola dando clic en la barra de dirección de nuestra ventana y</w:t>
-      </w:r>
-      <w:r>
-        <w:rPr>
-          <w:lang w:val="es-ES"/>
-        </w:rPr>
-        <w:t xml:space="preserve"> </w:t>
-      </w:r>
-      <w:r>
-        <w:rPr>
-          <w:lang w:val="es-ES"/>
-        </w:rPr>
-        <w:t xml:space="preserve">escribiendo </w:t>
+        <w:t xml:space="preserve"> y abrimos una consola dando clic en la barra de dirección de nuestra ventana y escribiendo </w:t>
       </w:r>
       <w:proofErr w:type="spellStart"/>
       <w:r>
@@ -777,7 +866,7 @@
     </w:p>
     <w:p>
       <w:pPr>
-        <w:pStyle w:val="ListParagraph"/>
+        <w:pStyle w:val="Prrafodelista"/>
         <w:numPr>
           <w:ilvl w:val="0"/>
           <w:numId w:val="5"/>
@@ -841,7 +930,7 @@
     </w:p>
     <w:p>
       <w:pPr>
-        <w:pStyle w:val="ListParagraph"/>
+        <w:pStyle w:val="Prrafodelista"/>
         <w:numPr>
           <w:ilvl w:val="0"/>
           <w:numId w:val="5"/>
@@ -938,6 +1027,7 @@
       </w:pPr>
       <w:r>
         <w:rPr>
+          <w:noProof/>
           <w:lang w:val="es-ES"/>
         </w:rPr>
         <w:drawing>
@@ -979,7 +1069,7 @@
     </w:p>
     <w:p>
       <w:pPr>
-        <w:pStyle w:val="ListParagraph"/>
+        <w:pStyle w:val="Prrafodelista"/>
         <w:numPr>
           <w:ilvl w:val="0"/>
           <w:numId w:val="5"/>
@@ -1139,7 +1229,7 @@
     </w:p>
     <w:p>
       <w:pPr>
-        <w:pStyle w:val="ListParagraph"/>
+        <w:pStyle w:val="Prrafodelista"/>
         <w:numPr>
           <w:ilvl w:val="0"/>
           <w:numId w:val="5"/>
@@ -1192,7 +1282,7 @@
     </w:p>
     <w:p>
       <w:pPr>
-        <w:pStyle w:val="ListParagraph"/>
+        <w:pStyle w:val="Prrafodelista"/>
         <w:ind w:left="1080"/>
         <w:rPr>
           <w:lang w:val="es-ES"/>
@@ -1201,7 +1291,7 @@
     </w:p>
     <w:p>
       <w:pPr>
-        <w:pStyle w:val="ListParagraph"/>
+        <w:pStyle w:val="Prrafodelista"/>
         <w:numPr>
           <w:ilvl w:val="0"/>
           <w:numId w:val="5"/>
@@ -1343,7 +1433,7 @@
     </w:p>
     <w:p>
       <w:pPr>
-        <w:pStyle w:val="ListParagraph"/>
+        <w:pStyle w:val="Prrafodelista"/>
         <w:numPr>
           <w:ilvl w:val="0"/>
           <w:numId w:val="7"/>
@@ -1392,7 +1482,7 @@
     </w:p>
     <w:p>
       <w:pPr>
-        <w:pStyle w:val="ListParagraph"/>
+        <w:pStyle w:val="Prrafodelista"/>
         <w:ind w:left="1080"/>
         <w:rPr>
           <w:b/>
@@ -1403,7 +1493,7 @@
     </w:p>
     <w:p>
       <w:pPr>
-        <w:pStyle w:val="ListParagraph"/>
+        <w:pStyle w:val="Prrafodelista"/>
         <w:ind w:left="1080"/>
         <w:rPr>
           <w:b/>
@@ -1445,28 +1535,12 @@
           <w:bCs/>
           <w:lang w:val="es-ES"/>
         </w:rPr>
-        <w:t xml:space="preserve"> -m</w:t>
-      </w:r>
-      <w:r>
-        <w:rPr>
-          <w:b/>
-          <w:bCs/>
-          <w:lang w:val="es-ES"/>
-        </w:rPr>
-        <w:t xml:space="preserve"> “subiendo proyecto”</w:t>
-      </w:r>
-      <w:r>
-        <w:rPr>
-          <w:b/>
-          <w:bCs/>
-          <w:lang w:val="es-ES"/>
-        </w:rPr>
-        <w:t>.</w:t>
-      </w:r>
-    </w:p>
-    <w:p>
-      <w:pPr>
-        <w:pStyle w:val="ListParagraph"/>
+        <w:t xml:space="preserve"> -m “subiendo proyecto”.</w:t>
+      </w:r>
+    </w:p>
+    <w:p>
+      <w:pPr>
+        <w:pStyle w:val="Prrafodelista"/>
         <w:ind w:left="1080"/>
         <w:rPr>
           <w:b/>
@@ -1477,7 +1551,7 @@
     </w:p>
     <w:p>
       <w:pPr>
-        <w:pStyle w:val="ListParagraph"/>
+        <w:pStyle w:val="Prrafodelista"/>
         <w:numPr>
           <w:ilvl w:val="0"/>
           <w:numId w:val="7"/>
@@ -1508,7 +1582,7 @@
     </w:p>
     <w:p>
       <w:pPr>
-        <w:pStyle w:val="ListParagraph"/>
+        <w:pStyle w:val="Prrafodelista"/>
         <w:ind w:left="1080"/>
         <w:rPr>
           <w:b/>
@@ -1607,7 +1681,7 @@
     </w:p>
     <w:p>
       <w:pPr>
-        <w:pStyle w:val="ListParagraph"/>
+        <w:pStyle w:val="Prrafodelista"/>
         <w:numPr>
           <w:ilvl w:val="0"/>
           <w:numId w:val="2"/>
@@ -1633,15 +1707,15 @@
     </w:p>
     <w:p>
       <w:pPr>
-        <w:pStyle w:val="ListParagraph"/>
-        <w:rPr>
-          <w:lang w:val="es-ES"/>
-        </w:rPr>
-      </w:pPr>
-    </w:p>
-    <w:p>
-      <w:pPr>
-        <w:pStyle w:val="ListParagraph"/>
+        <w:pStyle w:val="Prrafodelista"/>
+        <w:rPr>
+          <w:lang w:val="es-ES"/>
+        </w:rPr>
+      </w:pPr>
+    </w:p>
+    <w:p>
+      <w:pPr>
+        <w:pStyle w:val="Prrafodelista"/>
         <w:rPr>
           <w:b/>
           <w:bCs/>
@@ -1706,6 +1780,7 @@
         <w:rPr>
           <w:b/>
           <w:bCs/>
+          <w:noProof/>
           <w:lang w:val="es-ES"/>
         </w:rPr>
         <w:drawing>
@@ -1756,7 +1831,7 @@
     </w:p>
     <w:p>
       <w:pPr>
-        <w:pStyle w:val="ListParagraph"/>
+        <w:pStyle w:val="Prrafodelista"/>
         <w:numPr>
           <w:ilvl w:val="0"/>
           <w:numId w:val="2"/>
@@ -1771,7 +1846,21 @@
         <w:rPr>
           <w:lang w:val="es-ES"/>
         </w:rPr>
-        <w:t xml:space="preserve">En le paquete </w:t>
+        <w:t xml:space="preserve">En </w:t>
+      </w:r>
+      <w:proofErr w:type="spellStart"/>
+      <w:r>
+        <w:rPr>
+          <w:lang w:val="es-ES"/>
+        </w:rPr>
+        <w:t>le</w:t>
+      </w:r>
+      <w:proofErr w:type="spellEnd"/>
+      <w:r>
+        <w:rPr>
+          <w:lang w:val="es-ES"/>
+        </w:rPr>
+        <w:t xml:space="preserve"> paquete </w:t>
       </w:r>
       <w:proofErr w:type="spellStart"/>
       <w:r>
@@ -1804,15 +1893,15 @@
     </w:p>
     <w:p>
       <w:pPr>
-        <w:pStyle w:val="ListParagraph"/>
-        <w:rPr>
-          <w:lang w:val="es-ES"/>
-        </w:rPr>
-      </w:pPr>
-    </w:p>
-    <w:p>
-      <w:pPr>
-        <w:pStyle w:val="ListParagraph"/>
+        <w:pStyle w:val="Prrafodelista"/>
+        <w:rPr>
+          <w:lang w:val="es-ES"/>
+        </w:rPr>
+      </w:pPr>
+    </w:p>
+    <w:p>
+      <w:pPr>
+        <w:pStyle w:val="Prrafodelista"/>
         <w:jc w:val="center"/>
         <w:rPr>
           <w:b/>
@@ -1824,6 +1913,7 @@
         <w:rPr>
           <w:b/>
           <w:bCs/>
+          <w:noProof/>
           <w:lang w:val="es-ES"/>
         </w:rPr>
         <w:drawing>
@@ -1865,7 +1955,7 @@
     </w:p>
     <w:p>
       <w:pPr>
-        <w:pStyle w:val="ListParagraph"/>
+        <w:pStyle w:val="Prrafodelista"/>
         <w:rPr>
           <w:lang w:val="es-ES"/>
         </w:rPr>
@@ -1892,15 +1982,15 @@
     </w:p>
     <w:p>
       <w:pPr>
-        <w:pStyle w:val="ListParagraph"/>
-        <w:rPr>
-          <w:lang w:val="es-ES"/>
-        </w:rPr>
-      </w:pPr>
-    </w:p>
-    <w:p>
-      <w:pPr>
-        <w:pStyle w:val="ListParagraph"/>
+        <w:pStyle w:val="Prrafodelista"/>
+        <w:rPr>
+          <w:lang w:val="es-ES"/>
+        </w:rPr>
+      </w:pPr>
+    </w:p>
+    <w:p>
+      <w:pPr>
+        <w:pStyle w:val="Prrafodelista"/>
         <w:rPr>
           <w:b/>
           <w:bCs/>
@@ -1965,14 +2055,14 @@
       <w:commentRangeEnd w:id="0"/>
       <w:r>
         <w:rPr>
-          <w:rStyle w:val="CommentReference"/>
+          <w:rStyle w:val="Refdecomentario"/>
         </w:rPr>
         <w:commentReference w:id="0"/>
       </w:r>
     </w:p>
     <w:p>
       <w:pPr>
-        <w:pStyle w:val="ListParagraph"/>
+        <w:pStyle w:val="Prrafodelista"/>
         <w:rPr>
           <w:b/>
           <w:bCs/>
@@ -2055,14 +2145,14 @@
       <w:commentRangeEnd w:id="1"/>
       <w:r>
         <w:rPr>
-          <w:rStyle w:val="CommentReference"/>
+          <w:rStyle w:val="Refdecomentario"/>
         </w:rPr>
         <w:commentReference w:id="1"/>
       </w:r>
     </w:p>
     <w:p>
       <w:pPr>
-        <w:pStyle w:val="ListParagraph"/>
+        <w:pStyle w:val="Prrafodelista"/>
         <w:rPr>
           <w:b/>
           <w:bCs/>
@@ -2101,22 +2191,22 @@
       <w:proofErr w:type="spellEnd"/>
       <w:r>
         <w:rPr>
-          <w:rStyle w:val="CommentReference"/>
+          <w:rStyle w:val="Refdecomentario"/>
         </w:rPr>
         <w:commentReference w:id="2"/>
       </w:r>
     </w:p>
     <w:p>
       <w:pPr>
-        <w:pStyle w:val="ListParagraph"/>
-        <w:rPr>
-          <w:lang w:val="es-ES"/>
-        </w:rPr>
-      </w:pPr>
-    </w:p>
-    <w:p>
-      <w:pPr>
-        <w:pStyle w:val="ListParagraph"/>
+        <w:pStyle w:val="Prrafodelista"/>
+        <w:rPr>
+          <w:lang w:val="es-ES"/>
+        </w:rPr>
+      </w:pPr>
+    </w:p>
+    <w:p>
+      <w:pPr>
+        <w:pStyle w:val="Prrafodelista"/>
         <w:numPr>
           <w:ilvl w:val="0"/>
           <w:numId w:val="2"/>
@@ -2143,19 +2233,7 @@
         <w:rPr>
           <w:lang w:val="es-ES"/>
         </w:rPr>
-        <w:t xml:space="preserve">Abrimos una consola en la carpeta del proyecto y corremos </w:t>
-      </w:r>
-      <w:r>
-        <w:rPr>
-          <w:lang w:val="es-ES"/>
-        </w:rPr>
-        <w:t>el siguiente</w:t>
-      </w:r>
-      <w:r>
-        <w:rPr>
-          <w:lang w:val="es-ES"/>
-        </w:rPr>
-        <w:t xml:space="preserve"> comando</w:t>
+        <w:t>Abrimos una consola en la carpeta del proyecto y corremos el siguiente comando</w:t>
       </w:r>
     </w:p>
     <w:p>
@@ -2258,7 +2336,7 @@
     </w:p>
     <w:p>
       <w:pPr>
-        <w:pStyle w:val="ListParagraph"/>
+        <w:pStyle w:val="Prrafodelista"/>
         <w:numPr>
           <w:ilvl w:val="0"/>
           <w:numId w:val="2"/>
@@ -2271,7 +2349,21 @@
         <w:rPr>
           <w:lang w:val="es-ES"/>
         </w:rPr>
-        <w:t xml:space="preserve">En le paquete </w:t>
+        <w:t xml:space="preserve">En </w:t>
+      </w:r>
+      <w:proofErr w:type="spellStart"/>
+      <w:r>
+        <w:rPr>
+          <w:lang w:val="es-ES"/>
+        </w:rPr>
+        <w:t>le</w:t>
+      </w:r>
+      <w:proofErr w:type="spellEnd"/>
+      <w:r>
+        <w:rPr>
+          <w:lang w:val="es-ES"/>
+        </w:rPr>
+        <w:t xml:space="preserve"> paquete </w:t>
       </w:r>
       <w:proofErr w:type="spellStart"/>
       <w:r>
@@ -2285,34 +2377,29 @@
         <w:rPr>
           <w:lang w:val="es-ES"/>
         </w:rPr>
-        <w:t xml:space="preserve"> el Compañero </w:t>
-      </w:r>
-      <w:r>
-        <w:rPr>
-          <w:lang w:val="es-ES"/>
-        </w:rPr>
-        <w:t xml:space="preserve">3 crea la clase Cliente como se ve a continuación. </w:t>
-      </w:r>
-    </w:p>
-    <w:p>
-      <w:pPr>
-        <w:pStyle w:val="ListParagraph"/>
-        <w:rPr>
-          <w:lang w:val="es-ES"/>
-        </w:rPr>
-      </w:pPr>
-    </w:p>
-    <w:p>
-      <w:pPr>
-        <w:pStyle w:val="ListParagraph"/>
-        <w:rPr>
-          <w:lang w:val="es-ES"/>
-        </w:rPr>
-      </w:pPr>
-      <w:r>
-        <w:rPr>
-          <w:b/>
-          <w:bCs/>
+        <w:t xml:space="preserve"> el Compañero 3 crea la clase Cliente como se ve a continuación. </w:t>
+      </w:r>
+    </w:p>
+    <w:p>
+      <w:pPr>
+        <w:pStyle w:val="Prrafodelista"/>
+        <w:rPr>
+          <w:lang w:val="es-ES"/>
+        </w:rPr>
+      </w:pPr>
+    </w:p>
+    <w:p>
+      <w:pPr>
+        <w:pStyle w:val="Prrafodelista"/>
+        <w:rPr>
+          <w:lang w:val="es-ES"/>
+        </w:rPr>
+      </w:pPr>
+      <w:r>
+        <w:rPr>
+          <w:b/>
+          <w:bCs/>
+          <w:noProof/>
           <w:lang w:val="es-ES"/>
         </w:rPr>
         <w:drawing>
@@ -2354,15 +2441,15 @@
     </w:p>
     <w:p>
       <w:pPr>
-        <w:pStyle w:val="ListParagraph"/>
-        <w:rPr>
-          <w:lang w:val="es-ES"/>
-        </w:rPr>
-      </w:pPr>
-    </w:p>
-    <w:p>
-      <w:pPr>
-        <w:pStyle w:val="ListParagraph"/>
+        <w:pStyle w:val="Prrafodelista"/>
+        <w:rPr>
+          <w:lang w:val="es-ES"/>
+        </w:rPr>
+      </w:pPr>
+    </w:p>
+    <w:p>
+      <w:pPr>
+        <w:pStyle w:val="Prrafodelista"/>
         <w:numPr>
           <w:ilvl w:val="0"/>
           <w:numId w:val="2"/>
@@ -2380,15 +2467,15 @@
     </w:p>
     <w:p>
       <w:pPr>
-        <w:pStyle w:val="ListParagraph"/>
-        <w:rPr>
-          <w:lang w:val="es-ES"/>
-        </w:rPr>
-      </w:pPr>
-    </w:p>
-    <w:p>
-      <w:pPr>
-        <w:pStyle w:val="ListParagraph"/>
+        <w:pStyle w:val="Prrafodelista"/>
+        <w:rPr>
+          <w:lang w:val="es-ES"/>
+        </w:rPr>
+      </w:pPr>
+    </w:p>
+    <w:p>
+      <w:pPr>
+        <w:pStyle w:val="Prrafodelista"/>
         <w:rPr>
           <w:b/>
           <w:bCs/>
@@ -2453,14 +2540,14 @@
       <w:commentRangeEnd w:id="3"/>
       <w:r>
         <w:rPr>
-          <w:rStyle w:val="CommentReference"/>
+          <w:rStyle w:val="Refdecomentario"/>
         </w:rPr>
         <w:commentReference w:id="3"/>
       </w:r>
     </w:p>
     <w:p>
       <w:pPr>
-        <w:pStyle w:val="ListParagraph"/>
+        <w:pStyle w:val="Prrafodelista"/>
         <w:rPr>
           <w:b/>
           <w:bCs/>
@@ -2559,14 +2646,14 @@
       <w:commentRangeEnd w:id="4"/>
       <w:r>
         <w:rPr>
-          <w:rStyle w:val="CommentReference"/>
+          <w:rStyle w:val="Refdecomentario"/>
         </w:rPr>
         <w:commentReference w:id="4"/>
       </w:r>
     </w:p>
     <w:p>
       <w:pPr>
-        <w:pStyle w:val="ListParagraph"/>
+        <w:pStyle w:val="Prrafodelista"/>
         <w:rPr>
           <w:b/>
           <w:bCs/>
@@ -2606,30 +2693,30 @@
       <w:proofErr w:type="spellEnd"/>
       <w:r>
         <w:rPr>
-          <w:rStyle w:val="CommentReference"/>
+          <w:rStyle w:val="Refdecomentario"/>
         </w:rPr>
         <w:commentReference w:id="5"/>
       </w:r>
     </w:p>
     <w:p>
       <w:pPr>
-        <w:pStyle w:val="ListParagraph"/>
-        <w:rPr>
-          <w:lang w:val="es-ES"/>
-        </w:rPr>
-      </w:pPr>
-    </w:p>
-    <w:p>
-      <w:pPr>
-        <w:pStyle w:val="ListParagraph"/>
-        <w:rPr>
-          <w:lang w:val="es-ES"/>
-        </w:rPr>
-      </w:pPr>
-    </w:p>
-    <w:p>
-      <w:pPr>
-        <w:pStyle w:val="ListParagraph"/>
+        <w:pStyle w:val="Prrafodelista"/>
+        <w:rPr>
+          <w:lang w:val="es-ES"/>
+        </w:rPr>
+      </w:pPr>
+    </w:p>
+    <w:p>
+      <w:pPr>
+        <w:pStyle w:val="Prrafodelista"/>
+        <w:rPr>
+          <w:lang w:val="es-ES"/>
+        </w:rPr>
+      </w:pPr>
+    </w:p>
+    <w:p>
+      <w:pPr>
+        <w:pStyle w:val="Prrafodelista"/>
         <w:numPr>
           <w:ilvl w:val="0"/>
           <w:numId w:val="2"/>
@@ -2644,19 +2731,7 @@
         <w:rPr>
           <w:lang w:val="es-ES"/>
         </w:rPr>
-        <w:t xml:space="preserve">Compañero 1, </w:t>
-      </w:r>
-      <w:r>
-        <w:rPr>
-          <w:lang w:val="es-ES"/>
-        </w:rPr>
-        <w:t>2, 3</w:t>
-      </w:r>
-      <w:r>
-        <w:rPr>
-          <w:lang w:val="es-ES"/>
-        </w:rPr>
-        <w:t xml:space="preserve"> deben bajarse los cambios.</w:t>
+        <w:t>Compañero 1, 2, 3 deben bajarse los cambios.</w:t>
       </w:r>
       <w:r>
         <w:rPr>
@@ -2673,7 +2748,7 @@
     </w:p>
     <w:p>
       <w:pPr>
-        <w:pStyle w:val="ListParagraph"/>
+        <w:pStyle w:val="Prrafodelista"/>
         <w:rPr>
           <w:b/>
           <w:bCs/>
@@ -2721,17 +2796,17 @@
     </w:p>
     <w:p>
       <w:pPr>
-        <w:pStyle w:val="ListParagraph"/>
-        <w:rPr>
-          <w:b/>
-          <w:bCs/>
-          <w:lang w:val="es-ES"/>
-        </w:rPr>
-      </w:pPr>
-    </w:p>
-    <w:p>
-      <w:pPr>
-        <w:pStyle w:val="ListParagraph"/>
+        <w:pStyle w:val="Prrafodelista"/>
+        <w:rPr>
+          <w:b/>
+          <w:bCs/>
+          <w:lang w:val="es-ES"/>
+        </w:rPr>
+      </w:pPr>
+    </w:p>
+    <w:p>
+      <w:pPr>
+        <w:pStyle w:val="Prrafodelista"/>
         <w:numPr>
           <w:ilvl w:val="0"/>
           <w:numId w:val="2"/>
@@ -2764,17 +2839,18 @@
     </w:p>
     <w:p>
       <w:pPr>
-        <w:pStyle w:val="ListParagraph"/>
-        <w:rPr>
-          <w:b/>
-          <w:bCs/>
-          <w:lang w:val="es-ES"/>
-        </w:rPr>
-      </w:pPr>
-      <w:r>
-        <w:rPr>
-          <w:b/>
-          <w:bCs/>
+        <w:pStyle w:val="Prrafodelista"/>
+        <w:rPr>
+          <w:b/>
+          <w:bCs/>
+          <w:lang w:val="es-ES"/>
+        </w:rPr>
+      </w:pPr>
+      <w:r>
+        <w:rPr>
+          <w:b/>
+          <w:bCs/>
+          <w:noProof/>
           <w:lang w:val="es-ES"/>
         </w:rPr>
         <w:drawing>
@@ -2816,27 +2892,27 @@
     </w:p>
     <w:p>
       <w:pPr>
-        <w:pStyle w:val="ListParagraph"/>
-        <w:rPr>
-          <w:b/>
-          <w:bCs/>
-          <w:lang w:val="es-ES"/>
-        </w:rPr>
-      </w:pPr>
-    </w:p>
-    <w:p>
-      <w:pPr>
-        <w:pStyle w:val="ListParagraph"/>
-        <w:rPr>
-          <w:b/>
-          <w:bCs/>
-          <w:lang w:val="es-ES"/>
-        </w:rPr>
-      </w:pPr>
-    </w:p>
-    <w:p>
-      <w:pPr>
-        <w:pStyle w:val="ListParagraph"/>
+        <w:pStyle w:val="Prrafodelista"/>
+        <w:rPr>
+          <w:b/>
+          <w:bCs/>
+          <w:lang w:val="es-ES"/>
+        </w:rPr>
+      </w:pPr>
+    </w:p>
+    <w:p>
+      <w:pPr>
+        <w:pStyle w:val="Prrafodelista"/>
+        <w:rPr>
+          <w:b/>
+          <w:bCs/>
+          <w:lang w:val="es-ES"/>
+        </w:rPr>
+      </w:pPr>
+    </w:p>
+    <w:p>
+      <w:pPr>
+        <w:pStyle w:val="Prrafodelista"/>
         <w:numPr>
           <w:ilvl w:val="0"/>
           <w:numId w:val="2"/>
@@ -2879,40 +2955,32 @@
           <w:bCs/>
           <w:lang w:val="es-ES"/>
         </w:rPr>
-        <w:t>VIDEOPLUS</w:t>
-      </w:r>
-      <w:r>
-        <w:rPr>
-          <w:b/>
-          <w:bCs/>
-          <w:lang w:val="es-ES"/>
-        </w:rPr>
-        <w:t xml:space="preserve"> según las instrucciones dadas y subir sus cambios.</w:t>
-      </w:r>
-    </w:p>
-    <w:p>
-      <w:pPr>
-        <w:pStyle w:val="ListParagraph"/>
-        <w:rPr>
-          <w:b/>
-          <w:bCs/>
-          <w:lang w:val="es-ES"/>
-        </w:rPr>
-      </w:pPr>
-    </w:p>
-    <w:p>
-      <w:pPr>
-        <w:pStyle w:val="ListParagraph"/>
-        <w:rPr>
-          <w:b/>
-          <w:bCs/>
-          <w:lang w:val="es-ES"/>
-        </w:rPr>
-      </w:pPr>
-    </w:p>
-    <w:p>
-      <w:pPr>
-        <w:pStyle w:val="ListParagraph"/>
+        <w:t>VIDEOPLUS según las instrucciones dadas y subir sus cambios.</w:t>
+      </w:r>
+    </w:p>
+    <w:p>
+      <w:pPr>
+        <w:pStyle w:val="Prrafodelista"/>
+        <w:rPr>
+          <w:b/>
+          <w:bCs/>
+          <w:lang w:val="es-ES"/>
+        </w:rPr>
+      </w:pPr>
+    </w:p>
+    <w:p>
+      <w:pPr>
+        <w:pStyle w:val="Prrafodelista"/>
+        <w:rPr>
+          <w:b/>
+          <w:bCs/>
+          <w:lang w:val="es-ES"/>
+        </w:rPr>
+      </w:pPr>
+    </w:p>
+    <w:p>
+      <w:pPr>
+        <w:pStyle w:val="Prrafodelista"/>
         <w:numPr>
           <w:ilvl w:val="0"/>
           <w:numId w:val="2"/>
@@ -3013,7 +3081,7 @@
       <w:hyperlink r:id="rId14" w:history="1">
         <w:r>
           <w:rPr>
-            <w:rStyle w:val="Hyperlink"/>
+            <w:rStyle w:val="Hipervnculo"/>
             <w:b/>
             <w:bCs/>
             <w:lang w:val="en-US"/>
@@ -3089,6 +3157,7 @@
         <w:rPr>
           <w:b/>
           <w:bCs/>
+          <w:noProof/>
         </w:rPr>
         <w:lastRenderedPageBreak/>
         <w:drawing>
@@ -3199,6 +3268,7 @@
         <w:rPr>
           <w:b/>
           <w:bCs/>
+          <w:noProof/>
         </w:rPr>
         <w:drawing>
           <wp:inline distT="0" distB="0" distL="0" distR="0" wp14:anchorId="264EDDB5" wp14:editId="5DE1BF3B">
@@ -3264,18 +3334,18 @@
 </file>
 
 <file path=word/comments.xml><?xml version="1.0" encoding="utf-8"?>
-<w:comments xmlns:wpc="http://schemas.microsoft.com/office/word/2010/wordprocessingCanvas" xmlns:cx="http://schemas.microsoft.com/office/drawing/2014/chartex" xmlns:cx1="http://schemas.microsoft.com/office/drawing/2015/9/8/chartex" xmlns:cx2="http://schemas.microsoft.com/office/drawing/2015/10/21/chartex" xmlns:cx3="http://schemas.microsoft.com/office/drawing/2016/5/9/chartex" xmlns:cx4="http://schemas.microsoft.com/office/drawing/2016/5/10/chartex" xmlns:cx5="http://schemas.microsoft.com/office/drawing/2016/5/11/chartex" xmlns:cx6="http://schemas.microsoft.com/office/drawing/2016/5/12/chartex" xmlns:cx7="http://schemas.microsoft.com/office/drawing/2016/5/13/chartex" xmlns:cx8="http://schemas.microsoft.com/office/drawing/2016/5/14/chartex" xmlns:mc="http://schemas.openxmlformats.org/markup-compatibility/2006" xmlns:aink="http://schemas.microsoft.com/office/drawing/2016/ink" xmlns:am3d="http://schemas.microsoft.com/office/drawing/2017/model3d" xmlns:o="urn:schemas-microsoft-com:office:office" xmlns:r="http://schemas.openxmlformats.org/officeDocument/2006/relationships" xmlns:m="http://schemas.openxmlformats.org/officeDocument/2006/math" xmlns:v="urn:schemas-microsoft-com:vml" xmlns:wp14="http://schemas.microsoft.com/office/word/2010/wordprocessingDrawing" xmlns:wp="http://schemas.openxmlformats.org/drawingml/2006/wordprocessingDrawing" xmlns:w10="urn:schemas-microsoft-com:office:word" xmlns:w="http://schemas.openxmlformats.org/wordprocessingml/2006/main" xmlns:w14="http://schemas.microsoft.com/office/word/2010/wordml" xmlns:w15="http://schemas.microsoft.com/office/word/2012/wordml" xmlns:w16cex="http://schemas.microsoft.com/office/word/2018/wordml/cex" xmlns:w16cid="http://schemas.microsoft.com/office/word/2016/wordml/cid" xmlns:w16="http://schemas.microsoft.com/office/word/2018/wordml" xmlns:w16se="http://schemas.microsoft.com/office/word/2015/wordml/symex" xmlns:wpg="http://schemas.microsoft.com/office/word/2010/wordprocessingGroup" xmlns:wpi="http://schemas.microsoft.com/office/word/2010/wordprocessingInk" xmlns:wne="http://schemas.microsoft.com/office/word/2006/wordml" xmlns:wps="http://schemas.microsoft.com/office/word/2010/wordprocessingShape" mc:Ignorable="w14 w15 w16se w16cid w16 w16cex wp14">
+<w:comments xmlns:wpc="http://schemas.microsoft.com/office/word/2010/wordprocessingCanvas" xmlns:cx="http://schemas.microsoft.com/office/drawing/2014/chartex" xmlns:cx1="http://schemas.microsoft.com/office/drawing/2015/9/8/chartex" xmlns:cx2="http://schemas.microsoft.com/office/drawing/2015/10/21/chartex" xmlns:cx3="http://schemas.microsoft.com/office/drawing/2016/5/9/chartex" xmlns:cx4="http://schemas.microsoft.com/office/drawing/2016/5/10/chartex" xmlns:cx5="http://schemas.microsoft.com/office/drawing/2016/5/11/chartex" xmlns:cx6="http://schemas.microsoft.com/office/drawing/2016/5/12/chartex" xmlns:cx7="http://schemas.microsoft.com/office/drawing/2016/5/13/chartex" xmlns:cx8="http://schemas.microsoft.com/office/drawing/2016/5/14/chartex" xmlns:mc="http://schemas.openxmlformats.org/markup-compatibility/2006" xmlns:aink="http://schemas.microsoft.com/office/drawing/2016/ink" xmlns:am3d="http://schemas.microsoft.com/office/drawing/2017/model3d" xmlns:o="urn:schemas-microsoft-com:office:office" xmlns:r="http://schemas.openxmlformats.org/officeDocument/2006/relationships" xmlns:m="http://schemas.openxmlformats.org/officeDocument/2006/math" xmlns:v="urn:schemas-microsoft-com:vml" xmlns:wp14="http://schemas.microsoft.com/office/word/2010/wordprocessingDrawing" xmlns:wp="http://schemas.openxmlformats.org/drawingml/2006/wordprocessingDrawing" xmlns:w10="urn:schemas-microsoft-com:office:word" xmlns:w="http://schemas.openxmlformats.org/wordprocessingml/2006/main" xmlns:w14="http://schemas.microsoft.com/office/word/2010/wordml" xmlns:w15="http://schemas.microsoft.com/office/word/2012/wordml" xmlns:w16cex="http://schemas.microsoft.com/office/word/2018/wordml/cex" xmlns:w16cid="http://schemas.microsoft.com/office/word/2016/wordml/cid" xmlns:w16="http://schemas.microsoft.com/office/word/2018/wordml" xmlns:w16sdtdh="http://schemas.microsoft.com/office/word/2020/wordml/sdtdatahash" xmlns:w16se="http://schemas.microsoft.com/office/word/2015/wordml/symex" xmlns:wpg="http://schemas.microsoft.com/office/word/2010/wordprocessingGroup" xmlns:wpi="http://schemas.microsoft.com/office/word/2010/wordprocessingInk" xmlns:wne="http://schemas.microsoft.com/office/word/2006/wordml" xmlns:wps="http://schemas.microsoft.com/office/word/2010/wordprocessingShape" mc:Ignorable="w14 w15 w16se w16cid w16 w16cex w16sdtdh wp14">
   <w:comment w:id="0" w:author="Rocio Elizabeth Mera Suarez" w:date="2021-06-09T06:40:00Z" w:initials="REMS">
     <w:p>
       <w:pPr>
-        <w:pStyle w:val="CommentText"/>
-        <w:rPr>
-          <w:lang w:val="es-ES"/>
-        </w:rPr>
-      </w:pPr>
-      <w:r>
-        <w:rPr>
-          <w:rStyle w:val="CommentReference"/>
+        <w:pStyle w:val="Textocomentario"/>
+        <w:rPr>
+          <w:lang w:val="es-ES"/>
+        </w:rPr>
+      </w:pPr>
+      <w:r>
+        <w:rPr>
+          <w:rStyle w:val="Refdecomentario"/>
         </w:rPr>
         <w:annotationRef/>
       </w:r>
@@ -3283,43 +3353,27 @@
         <w:rPr>
           <w:lang w:val="es-ES"/>
         </w:rPr>
-        <w:t xml:space="preserve">Agrega los </w:t>
-      </w:r>
-      <w:proofErr w:type="spellStart"/>
-      <w:r>
-        <w:rPr>
-          <w:lang w:val="es-ES"/>
-        </w:rPr>
-        <w:t>cmabios</w:t>
-      </w:r>
-      <w:proofErr w:type="spellEnd"/>
-      <w:r>
-        <w:rPr>
-          <w:lang w:val="es-ES"/>
-        </w:rPr>
-        <w:t xml:space="preserve"> de forma local al </w:t>
-      </w:r>
-      <w:proofErr w:type="spellStart"/>
+        <w:t xml:space="preserve">Agrega los cmabios de forma local al </w:t>
+      </w:r>
       <w:r>
         <w:rPr>
           <w:lang w:val="es-ES"/>
         </w:rPr>
         <w:t>git</w:t>
       </w:r>
-      <w:proofErr w:type="spellEnd"/>
     </w:p>
   </w:comment>
   <w:comment w:id="1" w:author="Rocio Elizabeth Mera Suarez" w:date="2021-06-09T06:40:00Z" w:initials="REMS">
     <w:p>
       <w:pPr>
-        <w:pStyle w:val="CommentText"/>
-        <w:rPr>
-          <w:lang w:val="es-ES"/>
-        </w:rPr>
-      </w:pPr>
-      <w:r>
-        <w:rPr>
-          <w:rStyle w:val="CommentReference"/>
+        <w:pStyle w:val="Textocomentario"/>
+        <w:rPr>
+          <w:lang w:val="es-ES"/>
+        </w:rPr>
+      </w:pPr>
+      <w:r>
+        <w:rPr>
+          <w:rStyle w:val="Refdecomentario"/>
         </w:rPr>
         <w:annotationRef/>
       </w:r>
@@ -3340,66 +3394,36 @@
   <w:comment w:id="2" w:author="Rocio Elizabeth Mera Suarez" w:date="2021-06-09T06:41:00Z" w:initials="REMS">
     <w:p>
       <w:pPr>
-        <w:pStyle w:val="CommentText"/>
-        <w:rPr>
-          <w:lang w:val="en-AU"/>
-        </w:rPr>
-      </w:pPr>
-      <w:r>
-        <w:rPr>
-          <w:rStyle w:val="CommentReference"/>
+        <w:pStyle w:val="Textocomentario"/>
+        <w:rPr>
+          <w:lang w:val="es-EC"/>
+        </w:rPr>
+      </w:pPr>
+      <w:r>
+        <w:rPr>
+          <w:rStyle w:val="Refdecomentario"/>
         </w:rPr>
         <w:annotationRef/>
       </w:r>
-      <w:proofErr w:type="spellStart"/>
-      <w:r>
-        <w:rPr>
-          <w:lang w:val="en-AU"/>
-        </w:rPr>
-        <w:t>Sube</w:t>
-      </w:r>
-      <w:proofErr w:type="spellEnd"/>
-      <w:r>
-        <w:rPr>
-          <w:lang w:val="en-AU"/>
-        </w:rPr>
-        <w:t xml:space="preserve"> los </w:t>
-      </w:r>
-      <w:proofErr w:type="spellStart"/>
-      <w:r>
-        <w:rPr>
-          <w:lang w:val="en-AU"/>
-        </w:rPr>
-        <w:t>cambios</w:t>
-      </w:r>
-      <w:proofErr w:type="spellEnd"/>
-      <w:r>
-        <w:rPr>
-          <w:lang w:val="en-AU"/>
-        </w:rPr>
-        <w:t xml:space="preserve"> al </w:t>
-      </w:r>
-      <w:proofErr w:type="spellStart"/>
-      <w:r>
-        <w:rPr>
-          <w:lang w:val="en-AU"/>
-        </w:rPr>
-        <w:t>repositorio</w:t>
-      </w:r>
-      <w:proofErr w:type="spellEnd"/>
+      <w:r>
+        <w:rPr>
+          <w:lang w:val="es-EC"/>
+        </w:rPr>
+        <w:t>Sube los cambios al repositorio</w:t>
+      </w:r>
     </w:p>
   </w:comment>
   <w:comment w:id="3" w:author="Rocio Elizabeth Mera Suarez" w:date="2021-06-09T06:40:00Z" w:initials="REMS">
     <w:p>
       <w:pPr>
-        <w:pStyle w:val="CommentText"/>
-        <w:rPr>
-          <w:lang w:val="es-ES"/>
-        </w:rPr>
-      </w:pPr>
-      <w:r>
-        <w:rPr>
-          <w:rStyle w:val="CommentReference"/>
+        <w:pStyle w:val="Textocomentario"/>
+        <w:rPr>
+          <w:lang w:val="es-ES"/>
+        </w:rPr>
+      </w:pPr>
+      <w:r>
+        <w:rPr>
+          <w:rStyle w:val="Refdecomentario"/>
         </w:rPr>
         <w:annotationRef/>
       </w:r>
@@ -3407,43 +3431,27 @@
         <w:rPr>
           <w:lang w:val="es-ES"/>
         </w:rPr>
-        <w:t xml:space="preserve">Agrega los </w:t>
-      </w:r>
-      <w:proofErr w:type="spellStart"/>
-      <w:r>
-        <w:rPr>
-          <w:lang w:val="es-ES"/>
-        </w:rPr>
-        <w:t>cmabios</w:t>
-      </w:r>
-      <w:proofErr w:type="spellEnd"/>
-      <w:r>
-        <w:rPr>
-          <w:lang w:val="es-ES"/>
-        </w:rPr>
-        <w:t xml:space="preserve"> de forma local al </w:t>
-      </w:r>
-      <w:proofErr w:type="spellStart"/>
+        <w:t xml:space="preserve">Agrega los cmabios de forma local al </w:t>
+      </w:r>
       <w:r>
         <w:rPr>
           <w:lang w:val="es-ES"/>
         </w:rPr>
         <w:t>git</w:t>
       </w:r>
-      <w:proofErr w:type="spellEnd"/>
     </w:p>
   </w:comment>
   <w:comment w:id="4" w:author="Rocio Elizabeth Mera Suarez" w:date="2021-06-09T06:40:00Z" w:initials="REMS">
     <w:p>
       <w:pPr>
-        <w:pStyle w:val="CommentText"/>
-        <w:rPr>
-          <w:lang w:val="es-ES"/>
-        </w:rPr>
-      </w:pPr>
-      <w:r>
-        <w:rPr>
-          <w:rStyle w:val="CommentReference"/>
+        <w:pStyle w:val="Textocomentario"/>
+        <w:rPr>
+          <w:lang w:val="es-ES"/>
+        </w:rPr>
+      </w:pPr>
+      <w:r>
+        <w:rPr>
+          <w:rStyle w:val="Refdecomentario"/>
         </w:rPr>
         <w:annotationRef/>
       </w:r>
@@ -3464,60 +3472,30 @@
   <w:comment w:id="5" w:author="Rocio Elizabeth Mera Suarez" w:date="2021-06-09T06:41:00Z" w:initials="REMS">
     <w:p>
       <w:pPr>
-        <w:pStyle w:val="CommentText"/>
+        <w:pStyle w:val="Textocomentario"/>
         <w:rPr>
           <w:lang w:val="en-AU"/>
         </w:rPr>
       </w:pPr>
       <w:r>
         <w:rPr>
-          <w:rStyle w:val="CommentReference"/>
+          <w:rStyle w:val="Refdecomentario"/>
         </w:rPr>
         <w:annotationRef/>
       </w:r>
-      <w:proofErr w:type="spellStart"/>
       <w:r>
         <w:rPr>
           <w:lang w:val="en-AU"/>
         </w:rPr>
-        <w:t>Sube</w:t>
-      </w:r>
-      <w:proofErr w:type="spellEnd"/>
-      <w:r>
-        <w:rPr>
-          <w:lang w:val="en-AU"/>
-        </w:rPr>
-        <w:t xml:space="preserve"> los </w:t>
-      </w:r>
-      <w:proofErr w:type="spellStart"/>
-      <w:r>
-        <w:rPr>
-          <w:lang w:val="en-AU"/>
-        </w:rPr>
-        <w:t>cambios</w:t>
-      </w:r>
-      <w:proofErr w:type="spellEnd"/>
-      <w:r>
-        <w:rPr>
-          <w:lang w:val="en-AU"/>
-        </w:rPr>
-        <w:t xml:space="preserve"> al </w:t>
-      </w:r>
-      <w:proofErr w:type="spellStart"/>
-      <w:r>
-        <w:rPr>
-          <w:lang w:val="en-AU"/>
-        </w:rPr>
-        <w:t>repositorio</w:t>
-      </w:r>
-      <w:proofErr w:type="spellEnd"/>
+        <w:t>Sube los cambios al repositorio</w:t>
+      </w:r>
     </w:p>
   </w:comment>
 </w:comments>
 </file>
 
 <file path=word/commentsExtended.xml><?xml version="1.0" encoding="utf-8"?>
-<w15:commentsEx xmlns:wpc="http://schemas.microsoft.com/office/word/2010/wordprocessingCanvas" xmlns:cx="http://schemas.microsoft.com/office/drawing/2014/chartex" xmlns:cx1="http://schemas.microsoft.com/office/drawing/2015/9/8/chartex" xmlns:cx2="http://schemas.microsoft.com/office/drawing/2015/10/21/chartex" xmlns:cx3="http://schemas.microsoft.com/office/drawing/2016/5/9/chartex" xmlns:cx4="http://schemas.microsoft.com/office/drawing/2016/5/10/chartex" xmlns:cx5="http://schemas.microsoft.com/office/drawing/2016/5/11/chartex" xmlns:cx6="http://schemas.microsoft.com/office/drawing/2016/5/12/chartex" xmlns:cx7="http://schemas.microsoft.com/office/drawing/2016/5/13/chartex" xmlns:cx8="http://schemas.microsoft.com/office/drawing/2016/5/14/chartex" xmlns:mc="http://schemas.openxmlformats.org/markup-compatibility/2006" xmlns:aink="http://schemas.microsoft.com/office/drawing/2016/ink" xmlns:am3d="http://schemas.microsoft.com/office/drawing/2017/model3d" xmlns:o="urn:schemas-microsoft-com:office:office" xmlns:r="http://schemas.openxmlformats.org/officeDocument/2006/relationships" xmlns:m="http://schemas.openxmlformats.org/officeDocument/2006/math" xmlns:v="urn:schemas-microsoft-com:vml" xmlns:wp14="http://schemas.microsoft.com/office/word/2010/wordprocessingDrawing" xmlns:wp="http://schemas.openxmlformats.org/drawingml/2006/wordprocessingDrawing" xmlns:w10="urn:schemas-microsoft-com:office:word" xmlns:w="http://schemas.openxmlformats.org/wordprocessingml/2006/main" xmlns:w14="http://schemas.microsoft.com/office/word/2010/wordml" xmlns:w15="http://schemas.microsoft.com/office/word/2012/wordml" xmlns:w16cex="http://schemas.microsoft.com/office/word/2018/wordml/cex" xmlns:w16cid="http://schemas.microsoft.com/office/word/2016/wordml/cid" xmlns:w16="http://schemas.microsoft.com/office/word/2018/wordml" xmlns:w16se="http://schemas.microsoft.com/office/word/2015/wordml/symex" xmlns:wpg="http://schemas.microsoft.com/office/word/2010/wordprocessingGroup" xmlns:wpi="http://schemas.microsoft.com/office/word/2010/wordprocessingInk" xmlns:wne="http://schemas.microsoft.com/office/word/2006/wordml" xmlns:wps="http://schemas.microsoft.com/office/word/2010/wordprocessingShape" mc:Ignorable="w14 w15 w16se w16cid w16 w16cex wp14">
+<w15:commentsEx xmlns:wpc="http://schemas.microsoft.com/office/word/2010/wordprocessingCanvas" xmlns:cx="http://schemas.microsoft.com/office/drawing/2014/chartex" xmlns:cx1="http://schemas.microsoft.com/office/drawing/2015/9/8/chartex" xmlns:cx2="http://schemas.microsoft.com/office/drawing/2015/10/21/chartex" xmlns:cx3="http://schemas.microsoft.com/office/drawing/2016/5/9/chartex" xmlns:cx4="http://schemas.microsoft.com/office/drawing/2016/5/10/chartex" xmlns:cx5="http://schemas.microsoft.com/office/drawing/2016/5/11/chartex" xmlns:cx6="http://schemas.microsoft.com/office/drawing/2016/5/12/chartex" xmlns:cx7="http://schemas.microsoft.com/office/drawing/2016/5/13/chartex" xmlns:cx8="http://schemas.microsoft.com/office/drawing/2016/5/14/chartex" xmlns:mc="http://schemas.openxmlformats.org/markup-compatibility/2006" xmlns:aink="http://schemas.microsoft.com/office/drawing/2016/ink" xmlns:am3d="http://schemas.microsoft.com/office/drawing/2017/model3d" xmlns:o="urn:schemas-microsoft-com:office:office" xmlns:r="http://schemas.openxmlformats.org/officeDocument/2006/relationships" xmlns:m="http://schemas.openxmlformats.org/officeDocument/2006/math" xmlns:v="urn:schemas-microsoft-com:vml" xmlns:wp14="http://schemas.microsoft.com/office/word/2010/wordprocessingDrawing" xmlns:wp="http://schemas.openxmlformats.org/drawingml/2006/wordprocessingDrawing" xmlns:w10="urn:schemas-microsoft-com:office:word" xmlns:w="http://schemas.openxmlformats.org/wordprocessingml/2006/main" xmlns:w14="http://schemas.microsoft.com/office/word/2010/wordml" xmlns:w15="http://schemas.microsoft.com/office/word/2012/wordml" xmlns:w16cex="http://schemas.microsoft.com/office/word/2018/wordml/cex" xmlns:w16cid="http://schemas.microsoft.com/office/word/2016/wordml/cid" xmlns:w16="http://schemas.microsoft.com/office/word/2018/wordml" xmlns:w16sdtdh="http://schemas.microsoft.com/office/word/2020/wordml/sdtdatahash" xmlns:w16se="http://schemas.microsoft.com/office/word/2015/wordml/symex" xmlns:wpg="http://schemas.microsoft.com/office/word/2010/wordprocessingGroup" xmlns:wpi="http://schemas.microsoft.com/office/word/2010/wordprocessingInk" xmlns:wne="http://schemas.microsoft.com/office/word/2006/wordml" xmlns:wps="http://schemas.microsoft.com/office/word/2010/wordprocessingShape" mc:Ignorable="w14 w15 w16se w16cid w16 w16cex w16sdtdh wp14">
   <w15:commentEx w15:paraId="2790956C" w15:done="0"/>
   <w15:commentEx w15:paraId="0A6E7383" w15:done="0"/>
   <w15:commentEx w15:paraId="3EF10E09" w15:done="0"/>
@@ -3528,7 +3506,7 @@
 </file>
 
 <file path=word/commentsExtensible.xml><?xml version="1.0" encoding="utf-8"?>
-<w16cex:commentsExtensible xmlns:wpc="http://schemas.microsoft.com/office/word/2010/wordprocessingCanvas" xmlns:cx="http://schemas.microsoft.com/office/drawing/2014/chartex" xmlns:cx1="http://schemas.microsoft.com/office/drawing/2015/9/8/chartex" xmlns:cx2="http://schemas.microsoft.com/office/drawing/2015/10/21/chartex" xmlns:cx3="http://schemas.microsoft.com/office/drawing/2016/5/9/chartex" xmlns:cx4="http://schemas.microsoft.com/office/drawing/2016/5/10/chartex" xmlns:cx5="http://schemas.microsoft.com/office/drawing/2016/5/11/chartex" xmlns:cx6="http://schemas.microsoft.com/office/drawing/2016/5/12/chartex" xmlns:cx7="http://schemas.microsoft.com/office/drawing/2016/5/13/chartex" xmlns:cx8="http://schemas.microsoft.com/office/drawing/2016/5/14/chartex" xmlns:mc="http://schemas.openxmlformats.org/markup-compatibility/2006" xmlns:aink="http://schemas.microsoft.com/office/drawing/2016/ink" xmlns:am3d="http://schemas.microsoft.com/office/drawing/2017/model3d" xmlns:o="urn:schemas-microsoft-com:office:office" xmlns:r="http://schemas.openxmlformats.org/officeDocument/2006/relationships" xmlns:m="http://schemas.openxmlformats.org/officeDocument/2006/math" xmlns:v="urn:schemas-microsoft-com:vml" xmlns:wp14="http://schemas.microsoft.com/office/word/2010/wordprocessingDrawing" xmlns:wp="http://schemas.openxmlformats.org/drawingml/2006/wordprocessingDrawing" xmlns:w10="urn:schemas-microsoft-com:office:word" xmlns:w="http://schemas.openxmlformats.org/wordprocessingml/2006/main" xmlns:w14="http://schemas.microsoft.com/office/word/2010/wordml" xmlns:w15="http://schemas.microsoft.com/office/word/2012/wordml" xmlns:w16cex="http://schemas.microsoft.com/office/word/2018/wordml/cex" xmlns:w16cid="http://schemas.microsoft.com/office/word/2016/wordml/cid" xmlns:w16="http://schemas.microsoft.com/office/word/2018/wordml" xmlns:w16se="http://schemas.microsoft.com/office/word/2015/wordml/symex" xmlns:wpg="http://schemas.microsoft.com/office/word/2010/wordprocessingGroup" xmlns:wpi="http://schemas.microsoft.com/office/word/2010/wordprocessingInk" xmlns:wne="http://schemas.microsoft.com/office/word/2006/wordml" xmlns:wps="http://schemas.microsoft.com/office/word/2010/wordprocessingShape" mc:Ignorable="w14 w15 w16se w16cid w16 w16cex wp14">
+<w16cex:commentsExtensible xmlns:wpc="http://schemas.microsoft.com/office/word/2010/wordprocessingCanvas" xmlns:cx="http://schemas.microsoft.com/office/drawing/2014/chartex" xmlns:cx1="http://schemas.microsoft.com/office/drawing/2015/9/8/chartex" xmlns:cx2="http://schemas.microsoft.com/office/drawing/2015/10/21/chartex" xmlns:cx3="http://schemas.microsoft.com/office/drawing/2016/5/9/chartex" xmlns:cx4="http://schemas.microsoft.com/office/drawing/2016/5/10/chartex" xmlns:cx5="http://schemas.microsoft.com/office/drawing/2016/5/11/chartex" xmlns:cx6="http://schemas.microsoft.com/office/drawing/2016/5/12/chartex" xmlns:cx7="http://schemas.microsoft.com/office/drawing/2016/5/13/chartex" xmlns:cx8="http://schemas.microsoft.com/office/drawing/2016/5/14/chartex" xmlns:mc="http://schemas.openxmlformats.org/markup-compatibility/2006" xmlns:aink="http://schemas.microsoft.com/office/drawing/2016/ink" xmlns:am3d="http://schemas.microsoft.com/office/drawing/2017/model3d" xmlns:o="urn:schemas-microsoft-com:office:office" xmlns:r="http://schemas.openxmlformats.org/officeDocument/2006/relationships" xmlns:m="http://schemas.openxmlformats.org/officeDocument/2006/math" xmlns:v="urn:schemas-microsoft-com:vml" xmlns:wp14="http://schemas.microsoft.com/office/word/2010/wordprocessingDrawing" xmlns:wp="http://schemas.openxmlformats.org/drawingml/2006/wordprocessingDrawing" xmlns:w10="urn:schemas-microsoft-com:office:word" xmlns:w="http://schemas.openxmlformats.org/wordprocessingml/2006/main" xmlns:w14="http://schemas.microsoft.com/office/word/2010/wordml" xmlns:w15="http://schemas.microsoft.com/office/word/2012/wordml" xmlns:w16cex="http://schemas.microsoft.com/office/word/2018/wordml/cex" xmlns:w16cid="http://schemas.microsoft.com/office/word/2016/wordml/cid" xmlns:w16="http://schemas.microsoft.com/office/word/2018/wordml" xmlns:w16sdtdh="http://schemas.microsoft.com/office/word/2020/wordml/sdtdatahash" xmlns:w16se="http://schemas.microsoft.com/office/word/2015/wordml/symex" xmlns:wpg="http://schemas.microsoft.com/office/word/2010/wordprocessingGroup" xmlns:wpi="http://schemas.microsoft.com/office/word/2010/wordprocessingInk" xmlns:wne="http://schemas.microsoft.com/office/word/2006/wordml" xmlns:wps="http://schemas.microsoft.com/office/word/2010/wordprocessingShape" mc:Ignorable="w14 w15 w16se w16cid w16 w16cex w16sdtdh wp14">
   <w16cex:commentExtensible w16cex:durableId="246AE0EB" w16cex:dateUtc="2021-06-09T11:40:00Z"/>
   <w16cex:commentExtensible w16cex:durableId="246AE0FB" w16cex:dateUtc="2021-06-09T11:40:00Z"/>
   <w16cex:commentExtensible w16cex:durableId="246AE10D" w16cex:dateUtc="2021-06-09T11:41:00Z"/>
@@ -3539,7 +3517,7 @@
 </file>
 
 <file path=word/commentsIds.xml><?xml version="1.0" encoding="utf-8"?>
-<w16cid:commentsIds xmlns:wpc="http://schemas.microsoft.com/office/word/2010/wordprocessingCanvas" xmlns:cx="http://schemas.microsoft.com/office/drawing/2014/chartex" xmlns:cx1="http://schemas.microsoft.com/office/drawing/2015/9/8/chartex" xmlns:cx2="http://schemas.microsoft.com/office/drawing/2015/10/21/chartex" xmlns:cx3="http://schemas.microsoft.com/office/drawing/2016/5/9/chartex" xmlns:cx4="http://schemas.microsoft.com/office/drawing/2016/5/10/chartex" xmlns:cx5="http://schemas.microsoft.com/office/drawing/2016/5/11/chartex" xmlns:cx6="http://schemas.microsoft.com/office/drawing/2016/5/12/chartex" xmlns:cx7="http://schemas.microsoft.com/office/drawing/2016/5/13/chartex" xmlns:cx8="http://schemas.microsoft.com/office/drawing/2016/5/14/chartex" xmlns:mc="http://schemas.openxmlformats.org/markup-compatibility/2006" xmlns:aink="http://schemas.microsoft.com/office/drawing/2016/ink" xmlns:am3d="http://schemas.microsoft.com/office/drawing/2017/model3d" xmlns:o="urn:schemas-microsoft-com:office:office" xmlns:r="http://schemas.openxmlformats.org/officeDocument/2006/relationships" xmlns:m="http://schemas.openxmlformats.org/officeDocument/2006/math" xmlns:v="urn:schemas-microsoft-com:vml" xmlns:wp14="http://schemas.microsoft.com/office/word/2010/wordprocessingDrawing" xmlns:wp="http://schemas.openxmlformats.org/drawingml/2006/wordprocessingDrawing" xmlns:w10="urn:schemas-microsoft-com:office:word" xmlns:w="http://schemas.openxmlformats.org/wordprocessingml/2006/main" xmlns:w14="http://schemas.microsoft.com/office/word/2010/wordml" xmlns:w15="http://schemas.microsoft.com/office/word/2012/wordml" xmlns:w16cex="http://schemas.microsoft.com/office/word/2018/wordml/cex" xmlns:w16cid="http://schemas.microsoft.com/office/word/2016/wordml/cid" xmlns:w16="http://schemas.microsoft.com/office/word/2018/wordml" xmlns:w16se="http://schemas.microsoft.com/office/word/2015/wordml/symex" xmlns:wpg="http://schemas.microsoft.com/office/word/2010/wordprocessingGroup" xmlns:wpi="http://schemas.microsoft.com/office/word/2010/wordprocessingInk" xmlns:wne="http://schemas.microsoft.com/office/word/2006/wordml" xmlns:wps="http://schemas.microsoft.com/office/word/2010/wordprocessingShape" mc:Ignorable="w14 w15 w16se w16cid w16 w16cex wp14">
+<w16cid:commentsIds xmlns:wpc="http://schemas.microsoft.com/office/word/2010/wordprocessingCanvas" xmlns:cx="http://schemas.microsoft.com/office/drawing/2014/chartex" xmlns:cx1="http://schemas.microsoft.com/office/drawing/2015/9/8/chartex" xmlns:cx2="http://schemas.microsoft.com/office/drawing/2015/10/21/chartex" xmlns:cx3="http://schemas.microsoft.com/office/drawing/2016/5/9/chartex" xmlns:cx4="http://schemas.microsoft.com/office/drawing/2016/5/10/chartex" xmlns:cx5="http://schemas.microsoft.com/office/drawing/2016/5/11/chartex" xmlns:cx6="http://schemas.microsoft.com/office/drawing/2016/5/12/chartex" xmlns:cx7="http://schemas.microsoft.com/office/drawing/2016/5/13/chartex" xmlns:cx8="http://schemas.microsoft.com/office/drawing/2016/5/14/chartex" xmlns:mc="http://schemas.openxmlformats.org/markup-compatibility/2006" xmlns:aink="http://schemas.microsoft.com/office/drawing/2016/ink" xmlns:am3d="http://schemas.microsoft.com/office/drawing/2017/model3d" xmlns:o="urn:schemas-microsoft-com:office:office" xmlns:r="http://schemas.openxmlformats.org/officeDocument/2006/relationships" xmlns:m="http://schemas.openxmlformats.org/officeDocument/2006/math" xmlns:v="urn:schemas-microsoft-com:vml" xmlns:wp14="http://schemas.microsoft.com/office/word/2010/wordprocessingDrawing" xmlns:wp="http://schemas.openxmlformats.org/drawingml/2006/wordprocessingDrawing" xmlns:w10="urn:schemas-microsoft-com:office:word" xmlns:w="http://schemas.openxmlformats.org/wordprocessingml/2006/main" xmlns:w14="http://schemas.microsoft.com/office/word/2010/wordml" xmlns:w15="http://schemas.microsoft.com/office/word/2012/wordml" xmlns:w16cex="http://schemas.microsoft.com/office/word/2018/wordml/cex" xmlns:w16cid="http://schemas.microsoft.com/office/word/2016/wordml/cid" xmlns:w16="http://schemas.microsoft.com/office/word/2018/wordml" xmlns:w16sdtdh="http://schemas.microsoft.com/office/word/2020/wordml/sdtdatahash" xmlns:w16se="http://schemas.microsoft.com/office/word/2015/wordml/symex" xmlns:wpg="http://schemas.microsoft.com/office/word/2010/wordprocessingGroup" xmlns:wpi="http://schemas.microsoft.com/office/word/2010/wordprocessingInk" xmlns:wne="http://schemas.microsoft.com/office/word/2006/wordml" xmlns:wps="http://schemas.microsoft.com/office/word/2010/wordprocessingShape" mc:Ignorable="w14 w15 w16se w16cid w16 w16cex w16sdtdh wp14">
   <w16cid:commentId w16cid:paraId="2790956C" w16cid:durableId="246AE0EB"/>
   <w16cid:commentId w16cid:paraId="0A6E7383" w16cid:durableId="246AE0FB"/>
   <w16cid:commentId w16cid:paraId="3EF10E09" w16cid:durableId="246AE10D"/>
@@ -3550,7 +3528,7 @@
 </file>
 
 <file path=word/numbering.xml><?xml version="1.0" encoding="utf-8"?>
-<w:numbering xmlns:wpc="http://schemas.microsoft.com/office/word/2010/wordprocessingCanvas" xmlns:cx="http://schemas.microsoft.com/office/drawing/2014/chartex" xmlns:cx1="http://schemas.microsoft.com/office/drawing/2015/9/8/chartex" xmlns:cx2="http://schemas.microsoft.com/office/drawing/2015/10/21/chartex" xmlns:cx3="http://schemas.microsoft.com/office/drawing/2016/5/9/chartex" xmlns:cx4="http://schemas.microsoft.com/office/drawing/2016/5/10/chartex" xmlns:cx5="http://schemas.microsoft.com/office/drawing/2016/5/11/chartex" xmlns:cx6="http://schemas.microsoft.com/office/drawing/2016/5/12/chartex" xmlns:cx7="http://schemas.microsoft.com/office/drawing/2016/5/13/chartex" xmlns:cx8="http://schemas.microsoft.com/office/drawing/2016/5/14/chartex" xmlns:mc="http://schemas.openxmlformats.org/markup-compatibility/2006" xmlns:aink="http://schemas.microsoft.com/office/drawing/2016/ink" xmlns:am3d="http://schemas.microsoft.com/office/drawing/2017/model3d" xmlns:o="urn:schemas-microsoft-com:office:office" xmlns:r="http://schemas.openxmlformats.org/officeDocument/2006/relationships" xmlns:m="http://schemas.openxmlformats.org/officeDocument/2006/math" xmlns:v="urn:schemas-microsoft-com:vml" xmlns:wp14="http://schemas.microsoft.com/office/word/2010/wordprocessingDrawing" xmlns:wp="http://schemas.openxmlformats.org/drawingml/2006/wordprocessingDrawing" xmlns:w10="urn:schemas-microsoft-com:office:word" xmlns:w="http://schemas.openxmlformats.org/wordprocessingml/2006/main" xmlns:w14="http://schemas.microsoft.com/office/word/2010/wordml" xmlns:w15="http://schemas.microsoft.com/office/word/2012/wordml" xmlns:w16cex="http://schemas.microsoft.com/office/word/2018/wordml/cex" xmlns:w16cid="http://schemas.microsoft.com/office/word/2016/wordml/cid" xmlns:w16="http://schemas.microsoft.com/office/word/2018/wordml" xmlns:w16se="http://schemas.microsoft.com/office/word/2015/wordml/symex" xmlns:wpg="http://schemas.microsoft.com/office/word/2010/wordprocessingGroup" xmlns:wpi="http://schemas.microsoft.com/office/word/2010/wordprocessingInk" xmlns:wne="http://schemas.microsoft.com/office/word/2006/wordml" xmlns:wps="http://schemas.microsoft.com/office/word/2010/wordprocessingShape" mc:Ignorable="w14 w15 w16se w16cid w16 w16cex wp14">
+<w:numbering xmlns:wpc="http://schemas.microsoft.com/office/word/2010/wordprocessingCanvas" xmlns:cx="http://schemas.microsoft.com/office/drawing/2014/chartex" xmlns:cx1="http://schemas.microsoft.com/office/drawing/2015/9/8/chartex" xmlns:cx2="http://schemas.microsoft.com/office/drawing/2015/10/21/chartex" xmlns:cx3="http://schemas.microsoft.com/office/drawing/2016/5/9/chartex" xmlns:cx4="http://schemas.microsoft.com/office/drawing/2016/5/10/chartex" xmlns:cx5="http://schemas.microsoft.com/office/drawing/2016/5/11/chartex" xmlns:cx6="http://schemas.microsoft.com/office/drawing/2016/5/12/chartex" xmlns:cx7="http://schemas.microsoft.com/office/drawing/2016/5/13/chartex" xmlns:cx8="http://schemas.microsoft.com/office/drawing/2016/5/14/chartex" xmlns:mc="http://schemas.openxmlformats.org/markup-compatibility/2006" xmlns:aink="http://schemas.microsoft.com/office/drawing/2016/ink" xmlns:am3d="http://schemas.microsoft.com/office/drawing/2017/model3d" xmlns:o="urn:schemas-microsoft-com:office:office" xmlns:r="http://schemas.openxmlformats.org/officeDocument/2006/relationships" xmlns:m="http://schemas.openxmlformats.org/officeDocument/2006/math" xmlns:v="urn:schemas-microsoft-com:vml" xmlns:wp14="http://schemas.microsoft.com/office/word/2010/wordprocessingDrawing" xmlns:wp="http://schemas.openxmlformats.org/drawingml/2006/wordprocessingDrawing" xmlns:w10="urn:schemas-microsoft-com:office:word" xmlns:w="http://schemas.openxmlformats.org/wordprocessingml/2006/main" xmlns:w14="http://schemas.microsoft.com/office/word/2010/wordml" xmlns:w15="http://schemas.microsoft.com/office/word/2012/wordml" xmlns:w16cex="http://schemas.microsoft.com/office/word/2018/wordml/cex" xmlns:w16cid="http://schemas.microsoft.com/office/word/2016/wordml/cid" xmlns:w16="http://schemas.microsoft.com/office/word/2018/wordml" xmlns:w16sdtdh="http://schemas.microsoft.com/office/word/2020/wordml/sdtdatahash" xmlns:w16se="http://schemas.microsoft.com/office/word/2015/wordml/symex" xmlns:wpg="http://schemas.microsoft.com/office/word/2010/wordprocessingGroup" xmlns:wpi="http://schemas.microsoft.com/office/word/2010/wordprocessingInk" xmlns:wne="http://schemas.microsoft.com/office/word/2006/wordml" xmlns:wps="http://schemas.microsoft.com/office/word/2010/wordprocessingShape" mc:Ignorable="w14 w15 w16se w16cid w16 w16cex w16sdtdh wp14">
   <w:abstractNum w:abstractNumId="0" w15:restartNumberingAfterBreak="0">
     <w:nsid w:val="01D9071B"/>
     <w:multiLevelType w:val="hybridMultilevel"/>
@@ -4293,7 +4271,7 @@
 </file>
 
 <file path=word/people.xml><?xml version="1.0" encoding="utf-8"?>
-<w15:people xmlns:wpc="http://schemas.microsoft.com/office/word/2010/wordprocessingCanvas" xmlns:cx="http://schemas.microsoft.com/office/drawing/2014/chartex" xmlns:cx1="http://schemas.microsoft.com/office/drawing/2015/9/8/chartex" xmlns:cx2="http://schemas.microsoft.com/office/drawing/2015/10/21/chartex" xmlns:cx3="http://schemas.microsoft.com/office/drawing/2016/5/9/chartex" xmlns:cx4="http://schemas.microsoft.com/office/drawing/2016/5/10/chartex" xmlns:cx5="http://schemas.microsoft.com/office/drawing/2016/5/11/chartex" xmlns:cx6="http://schemas.microsoft.com/office/drawing/2016/5/12/chartex" xmlns:cx7="http://schemas.microsoft.com/office/drawing/2016/5/13/chartex" xmlns:cx8="http://schemas.microsoft.com/office/drawing/2016/5/14/chartex" xmlns:mc="http://schemas.openxmlformats.org/markup-compatibility/2006" xmlns:aink="http://schemas.microsoft.com/office/drawing/2016/ink" xmlns:am3d="http://schemas.microsoft.com/office/drawing/2017/model3d" xmlns:o="urn:schemas-microsoft-com:office:office" xmlns:r="http://schemas.openxmlformats.org/officeDocument/2006/relationships" xmlns:m="http://schemas.openxmlformats.org/officeDocument/2006/math" xmlns:v="urn:schemas-microsoft-com:vml" xmlns:wp14="http://schemas.microsoft.com/office/word/2010/wordprocessingDrawing" xmlns:wp="http://schemas.openxmlformats.org/drawingml/2006/wordprocessingDrawing" xmlns:w10="urn:schemas-microsoft-com:office:word" xmlns:w="http://schemas.openxmlformats.org/wordprocessingml/2006/main" xmlns:w14="http://schemas.microsoft.com/office/word/2010/wordml" xmlns:w15="http://schemas.microsoft.com/office/word/2012/wordml" xmlns:w16cex="http://schemas.microsoft.com/office/word/2018/wordml/cex" xmlns:w16cid="http://schemas.microsoft.com/office/word/2016/wordml/cid" xmlns:w16="http://schemas.microsoft.com/office/word/2018/wordml" xmlns:w16se="http://schemas.microsoft.com/office/word/2015/wordml/symex" xmlns:wpg="http://schemas.microsoft.com/office/word/2010/wordprocessingGroup" xmlns:wpi="http://schemas.microsoft.com/office/word/2010/wordprocessingInk" xmlns:wne="http://schemas.microsoft.com/office/word/2006/wordml" xmlns:wps="http://schemas.microsoft.com/office/word/2010/wordprocessingShape" mc:Ignorable="w14 w15 w16se w16cid w16 w16cex wp14">
+<w15:people xmlns:wpc="http://schemas.microsoft.com/office/word/2010/wordprocessingCanvas" xmlns:cx="http://schemas.microsoft.com/office/drawing/2014/chartex" xmlns:cx1="http://schemas.microsoft.com/office/drawing/2015/9/8/chartex" xmlns:cx2="http://schemas.microsoft.com/office/drawing/2015/10/21/chartex" xmlns:cx3="http://schemas.microsoft.com/office/drawing/2016/5/9/chartex" xmlns:cx4="http://schemas.microsoft.com/office/drawing/2016/5/10/chartex" xmlns:cx5="http://schemas.microsoft.com/office/drawing/2016/5/11/chartex" xmlns:cx6="http://schemas.microsoft.com/office/drawing/2016/5/12/chartex" xmlns:cx7="http://schemas.microsoft.com/office/drawing/2016/5/13/chartex" xmlns:cx8="http://schemas.microsoft.com/office/drawing/2016/5/14/chartex" xmlns:mc="http://schemas.openxmlformats.org/markup-compatibility/2006" xmlns:aink="http://schemas.microsoft.com/office/drawing/2016/ink" xmlns:am3d="http://schemas.microsoft.com/office/drawing/2017/model3d" xmlns:o="urn:schemas-microsoft-com:office:office" xmlns:r="http://schemas.openxmlformats.org/officeDocument/2006/relationships" xmlns:m="http://schemas.openxmlformats.org/officeDocument/2006/math" xmlns:v="urn:schemas-microsoft-com:vml" xmlns:wp14="http://schemas.microsoft.com/office/word/2010/wordprocessingDrawing" xmlns:wp="http://schemas.openxmlformats.org/drawingml/2006/wordprocessingDrawing" xmlns:w10="urn:schemas-microsoft-com:office:word" xmlns:w="http://schemas.openxmlformats.org/wordprocessingml/2006/main" xmlns:w14="http://schemas.microsoft.com/office/word/2010/wordml" xmlns:w15="http://schemas.microsoft.com/office/word/2012/wordml" xmlns:w16cex="http://schemas.microsoft.com/office/word/2018/wordml/cex" xmlns:w16cid="http://schemas.microsoft.com/office/word/2016/wordml/cid" xmlns:w16="http://schemas.microsoft.com/office/word/2018/wordml" xmlns:w16sdtdh="http://schemas.microsoft.com/office/word/2020/wordml/sdtdatahash" xmlns:w16se="http://schemas.microsoft.com/office/word/2015/wordml/symex" xmlns:wpg="http://schemas.microsoft.com/office/word/2010/wordprocessingGroup" xmlns:wpi="http://schemas.microsoft.com/office/word/2010/wordprocessingInk" xmlns:wne="http://schemas.microsoft.com/office/word/2006/wordml" xmlns:wps="http://schemas.microsoft.com/office/word/2010/wordprocessingShape" mc:Ignorable="w14 w15 w16se w16cid w16 w16cex w16sdtdh wp14">
   <w15:person w15:author="Rocio Elizabeth Mera Suarez">
     <w15:presenceInfo w15:providerId="AD" w15:userId="S::remera@espol.edu.ec::46b41bc2-73f0-469b-8373-673f7e897aba"/>
   </w15:person>
@@ -4301,14 +4279,14 @@
 </file>
 
 <file path=word/styles.xml><?xml version="1.0" encoding="utf-8"?>
-<w:styles xmlns:mc="http://schemas.openxmlformats.org/markup-compatibility/2006" xmlns:r="http://schemas.openxmlformats.org/officeDocument/2006/relationships" xmlns:w="http://schemas.openxmlformats.org/wordprocessingml/2006/main" xmlns:w14="http://schemas.microsoft.com/office/word/2010/wordml" xmlns:w15="http://schemas.microsoft.com/office/word/2012/wordml" xmlns:w16cex="http://schemas.microsoft.com/office/word/2018/wordml/cex" xmlns:w16cid="http://schemas.microsoft.com/office/word/2016/wordml/cid" xmlns:w16="http://schemas.microsoft.com/office/word/2018/wordml" xmlns:w16se="http://schemas.microsoft.com/office/word/2015/wordml/symex" mc:Ignorable="w14 w15 w16se w16cid w16 w16cex">
+<w:styles xmlns:mc="http://schemas.openxmlformats.org/markup-compatibility/2006" xmlns:r="http://schemas.openxmlformats.org/officeDocument/2006/relationships" xmlns:w="http://schemas.openxmlformats.org/wordprocessingml/2006/main" xmlns:w14="http://schemas.microsoft.com/office/word/2010/wordml" xmlns:w15="http://schemas.microsoft.com/office/word/2012/wordml" xmlns:w16cex="http://schemas.microsoft.com/office/word/2018/wordml/cex" xmlns:w16cid="http://schemas.microsoft.com/office/word/2016/wordml/cid" xmlns:w16="http://schemas.microsoft.com/office/word/2018/wordml" xmlns:w16sdtdh="http://schemas.microsoft.com/office/word/2020/wordml/sdtdatahash" xmlns:w16se="http://schemas.microsoft.com/office/word/2015/wordml/symex" mc:Ignorable="w14 w15 w16se w16cid w16 w16cex w16sdtdh">
   <w:docDefaults>
     <w:rPrDefault>
       <w:rPr>
         <w:rFonts w:asciiTheme="minorHAnsi" w:eastAsiaTheme="minorHAnsi" w:hAnsiTheme="minorHAnsi" w:cstheme="minorBidi"/>
         <w:sz w:val="24"/>
         <w:szCs w:val="24"/>
-        <w:lang w:val="en-EC" w:eastAsia="en-US" w:bidi="ar-SA"/>
+        <w:lang w:eastAsia="en-US" w:bidi="ar-SA"/>
       </w:rPr>
     </w:rPrDefault>
     <w:pPrDefault/>
@@ -4695,12 +4673,13 @@
     <w:name w:val="Normal"/>
     <w:qFormat/>
   </w:style>
-  <w:style w:type="character" w:default="1" w:styleId="DefaultParagraphFont">
+  <w:style w:type="character" w:default="1" w:styleId="Fuentedeprrafopredeter">
     <w:name w:val="Default Paragraph Font"/>
     <w:uiPriority w:val="1"/>
+    <w:semiHidden/>
     <w:unhideWhenUsed/>
   </w:style>
-  <w:style w:type="table" w:default="1" w:styleId="TableNormal">
+  <w:style w:type="table" w:default="1" w:styleId="Tablanormal">
     <w:name w:val="Normal Table"/>
     <w:uiPriority w:val="99"/>
     <w:semiHidden/>
@@ -4715,13 +4694,13 @@
       </w:tblCellMar>
     </w:tblPr>
   </w:style>
-  <w:style w:type="numbering" w:default="1" w:styleId="NoList">
+  <w:style w:type="numbering" w:default="1" w:styleId="Sinlista">
     <w:name w:val="No List"/>
     <w:uiPriority w:val="99"/>
     <w:semiHidden/>
     <w:unhideWhenUsed/>
   </w:style>
-  <w:style w:type="paragraph" w:styleId="ListParagraph">
+  <w:style w:type="paragraph" w:styleId="Prrafodelista">
     <w:name w:val="List Paragraph"/>
     <w:basedOn w:val="Normal"/>
     <w:uiPriority w:val="34"/>
@@ -4732,9 +4711,9 @@
       <w:contextualSpacing/>
     </w:pPr>
   </w:style>
-  <w:style w:type="table" w:styleId="TableGrid">
+  <w:style w:type="table" w:styleId="Tablaconcuadrcula">
     <w:name w:val="Table Grid"/>
-    <w:basedOn w:val="TableNormal"/>
+    <w:basedOn w:val="Tablanormal"/>
     <w:uiPriority w:val="39"/>
     <w:rsid w:val="00E2188F"/>
     <w:tblPr>
@@ -4748,9 +4727,9 @@
       </w:tblBorders>
     </w:tblPr>
   </w:style>
-  <w:style w:type="character" w:styleId="CommentReference">
+  <w:style w:type="character" w:styleId="Refdecomentario">
     <w:name w:val="annotation reference"/>
-    <w:basedOn w:val="DefaultParagraphFont"/>
+    <w:basedOn w:val="Fuentedeprrafopredeter"/>
     <w:uiPriority w:val="99"/>
     <w:semiHidden/>
     <w:unhideWhenUsed/>
@@ -4760,10 +4739,10 @@
       <w:szCs w:val="16"/>
     </w:rPr>
   </w:style>
-  <w:style w:type="paragraph" w:styleId="CommentText">
+  <w:style w:type="paragraph" w:styleId="Textocomentario">
     <w:name w:val="annotation text"/>
     <w:basedOn w:val="Normal"/>
-    <w:link w:val="CommentTextChar"/>
+    <w:link w:val="TextocomentarioCar"/>
     <w:uiPriority w:val="99"/>
     <w:semiHidden/>
     <w:unhideWhenUsed/>
@@ -4773,10 +4752,10 @@
       <w:szCs w:val="20"/>
     </w:rPr>
   </w:style>
-  <w:style w:type="character" w:customStyle="1" w:styleId="CommentTextChar">
-    <w:name w:val="Comment Text Char"/>
-    <w:basedOn w:val="DefaultParagraphFont"/>
-    <w:link w:val="CommentText"/>
+  <w:style w:type="character" w:customStyle="1" w:styleId="TextocomentarioCar">
+    <w:name w:val="Texto comentario Car"/>
+    <w:basedOn w:val="Fuentedeprrafopredeter"/>
+    <w:link w:val="Textocomentario"/>
     <w:uiPriority w:val="99"/>
     <w:semiHidden/>
     <w:rsid w:val="00050B9A"/>
@@ -4785,11 +4764,11 @@
       <w:szCs w:val="20"/>
     </w:rPr>
   </w:style>
-  <w:style w:type="paragraph" w:styleId="CommentSubject">
+  <w:style w:type="paragraph" w:styleId="Asuntodelcomentario">
     <w:name w:val="annotation subject"/>
-    <w:basedOn w:val="CommentText"/>
-    <w:next w:val="CommentText"/>
-    <w:link w:val="CommentSubjectChar"/>
+    <w:basedOn w:val="Textocomentario"/>
+    <w:next w:val="Textocomentario"/>
+    <w:link w:val="AsuntodelcomentarioCar"/>
     <w:uiPriority w:val="99"/>
     <w:semiHidden/>
     <w:unhideWhenUsed/>
@@ -4799,10 +4778,10 @@
       <w:bCs/>
     </w:rPr>
   </w:style>
-  <w:style w:type="character" w:customStyle="1" w:styleId="CommentSubjectChar">
-    <w:name w:val="Comment Subject Char"/>
-    <w:basedOn w:val="CommentTextChar"/>
-    <w:link w:val="CommentSubject"/>
+  <w:style w:type="character" w:customStyle="1" w:styleId="AsuntodelcomentarioCar">
+    <w:name w:val="Asunto del comentario Car"/>
+    <w:basedOn w:val="TextocomentarioCar"/>
+    <w:link w:val="Asuntodelcomentario"/>
     <w:uiPriority w:val="99"/>
     <w:semiHidden/>
     <w:rsid w:val="00050B9A"/>
@@ -4813,9 +4792,9 @@
       <w:szCs w:val="20"/>
     </w:rPr>
   </w:style>
-  <w:style w:type="character" w:styleId="Hyperlink">
+  <w:style w:type="character" w:styleId="Hipervnculo">
     <w:name w:val="Hyperlink"/>
-    <w:basedOn w:val="DefaultParagraphFont"/>
+    <w:basedOn w:val="Fuentedeprrafopredeter"/>
     <w:uiPriority w:val="99"/>
     <w:unhideWhenUsed/>
     <w:rsid w:val="009D7B7E"/>
@@ -4824,9 +4803,9 @@
       <w:u w:val="single"/>
     </w:rPr>
   </w:style>
-  <w:style w:type="character" w:styleId="UnresolvedMention">
+  <w:style w:type="character" w:styleId="Mencinsinresolver">
     <w:name w:val="Unresolved Mention"/>
-    <w:basedOn w:val="DefaultParagraphFont"/>
+    <w:basedOn w:val="Fuentedeprrafopredeter"/>
     <w:uiPriority w:val="99"/>
     <w:semiHidden/>
     <w:unhideWhenUsed/>

</xml_diff>

<commit_message>
agregue nombre Kenny para pruebas
</commit_message>
<xml_diff>
--- a/TALLERENCLASE2.docx
+++ b/TALLERENCLASE2.docx
@@ -1917,9 +1917,9 @@
           <w:lang w:val="es-ES"/>
         </w:rPr>
         <w:drawing>
-          <wp:inline distT="0" distB="0" distL="0" distR="0" wp14:anchorId="4360993E" wp14:editId="039D99D6">
-            <wp:extent cx="3998865" cy="3056965"/>
-            <wp:effectExtent l="0" t="0" r="1905" b="3810"/>
+          <wp:inline distT="0" distB="0" distL="0" distR="0" wp14:anchorId="4360993E" wp14:editId="7F103D56">
+            <wp:extent cx="4323552" cy="3305175"/>
+            <wp:effectExtent l="0" t="0" r="1270" b="0"/>
             <wp:docPr id="8" name="Picture 8"/>
             <wp:cNvGraphicFramePr>
               <a:graphicFrameLocks xmlns:a="http://schemas.openxmlformats.org/drawingml/2006/main" noChangeAspect="1"/>
@@ -1940,7 +1940,7 @@
                   <pic:spPr>
                     <a:xfrm>
                       <a:off x="0" y="0"/>
-                      <a:ext cx="4007539" cy="3063596"/>
+                      <a:ext cx="4340698" cy="3318282"/>
                     </a:xfrm>
                     <a:prstGeom prst="rect">
                       <a:avLst/>

</xml_diff>